<commit_message>
Bookmark form gets gripper for resize and gets vscroll
</commit_message>
<xml_diff>
--- a/Docs/Action V24.docx
+++ b/Docs/Action V24.docx
@@ -15797,13 +15797,7 @@
         <w:t xml:space="preserve">Prefix + </w:t>
       </w:r>
       <w:r>
-        <w:t>BodyName  – body name</w:t>
-      </w:r>
-      <w:r>
-        <w:t>, empty if none</w:t>
-      </w:r>
-      <w:r>
-        <w:t xml:space="preserve"> [24]</w:t>
+        <w:t>BodyName  – body name, empty if none [24]</w:t>
       </w:r>
     </w:p>
     <w:p>
@@ -16026,13 +16020,7 @@
         <w:t xml:space="preserve">Prefix + </w:t>
       </w:r>
       <w:r>
-        <w:t xml:space="preserve">BookedTaxi – </w:t>
-      </w:r>
-      <w:r>
-        <w:t>booked a taxi</w:t>
-      </w:r>
-      <w:r>
-        <w:t xml:space="preserve"> (1/0)</w:t>
+        <w:t>BookedTaxi – booked a taxi (1/0)</w:t>
       </w:r>
       <w:r>
         <w:t xml:space="preserve"> </w:t>
@@ -16068,19 +16056,7 @@
         <w:t xml:space="preserve">Prefix + </w:t>
       </w:r>
       <w:r>
-        <w:t>Booked</w:t>
-      </w:r>
-      <w:r>
-        <w:t>Dropship</w:t>
-      </w:r>
-      <w:r>
-        <w:t xml:space="preserve"> – </w:t>
-      </w:r>
-      <w:r>
-        <w:t>booked a drop ship</w:t>
-      </w:r>
-      <w:r>
-        <w:t xml:space="preserve"> (1/0)</w:t>
+        <w:t>BookedDropship – booked a drop ship (1/0)</w:t>
       </w:r>
       <w:r>
         <w:t xml:space="preserve"> </w:t>
@@ -16686,19 +16662,7 @@
         <w:t xml:space="preserve">Prefix + </w:t>
       </w:r>
       <w:r>
-        <w:t>Station</w:t>
-      </w:r>
-      <w:r>
-        <w:t>Type</w:t>
-      </w:r>
-      <w:r>
-        <w:t xml:space="preserve"> – empty if none</w:t>
-      </w:r>
-      <w:r>
-        <w:t>, Orbis etc</w:t>
-      </w:r>
-      <w:r>
-        <w:t xml:space="preserve"> [24]</w:t>
+        <w:t>StationType – empty if none, Orbis etc [24]</w:t>
       </w:r>
     </w:p>
     <w:p>
@@ -22243,19 +22207,25 @@
         <w:t>0</w:t>
       </w:r>
       <w:r>
-        <w:t xml:space="preserve"> (off), Toggle, or State</w:t>
+        <w:t xml:space="preserve"> (off), Toggle, or Stat</w:t>
+      </w:r>
+      <w:r>
+        <w:t>us</w:t>
       </w:r>
       <w:r>
         <w:t xml:space="preserve">.  </w:t>
       </w:r>
       <w:r>
-        <w:t xml:space="preserve">State means don’t change. </w:t>
-      </w:r>
-      <w:r>
-        <w:t>This allows a temporary mute of voice recognition to be achieved. Default is 1 (true).</w:t>
-      </w:r>
-      <w:r>
-        <w:t xml:space="preserve">  </w:t>
+        <w:t>Stat</w:t>
+      </w:r>
+      <w:r>
+        <w:t>us</w:t>
+      </w:r>
+      <w:r>
+        <w:t xml:space="preserve"> means don’t change</w:t>
+      </w:r>
+      <w:r>
+        <w:t xml:space="preserve"> just report state. After the command is executed, a variable is created with the new state:</w:t>
       </w:r>
     </w:p>
     <w:p>

</xml_diff>

<commit_message>
Updated and cleaned up PNI info for searches
</commit_message>
<xml_diff>
--- a/Docs/Action V24.docx
+++ b/Docs/Action V24.docx
@@ -16918,7 +16918,13 @@
         </w:rPr>
       </w:pPr>
       <w:r>
-        <w:t>Prefix + Class_&lt;name&gt; - Event data from EDDiscovery internal representation of the JSON journal event fields. This data is decoded into more meaningful form.  The best way to see what is available is setting up an event,</w:t>
+        <w:t xml:space="preserve">Prefix + Class_&lt;name&gt; - Event data from EDDiscovery internal representation of the JSON journal event fields. This data is decoded into more meaningful form.  </w:t>
+      </w:r>
+      <w:r>
+        <w:t xml:space="preserve">Embedded class variables and arrays use the ‘_’ character to separate fields (EventClass_Rings[0]_InnerRad). </w:t>
+      </w:r>
+      <w:r>
+        <w:t>The best way to see what is available is setting up an event,</w:t>
       </w:r>
       <w:r>
         <w:t xml:space="preserve"> </w:t>
@@ -16959,7 +16965,6 @@
         <w:pStyle w:val="Heading3"/>
       </w:pPr>
       <w:r>
-        <w:lastRenderedPageBreak/>
         <w:t>System Variables</w:t>
       </w:r>
     </w:p>
@@ -17460,6 +17465,7 @@
         </w:numPr>
       </w:pPr>
       <w:r>
+        <w:lastRenderedPageBreak/>
         <w:t>Prefix + Ship_Module</w:t>
       </w:r>
       <w:r>
@@ -17496,7 +17502,6 @@
         </w:numPr>
       </w:pPr>
       <w:r>
-        <w:lastRenderedPageBreak/>
         <w:t>Prefix + Ship_Module</w:t>
       </w:r>
       <w:r>

</xml_diff>